<commit_message>
Lecturers added to database
</commit_message>
<xml_diff>
--- a/Graph Theory Project/Documentation.docx
+++ b/Graph Theory Project/Documentation.docx
@@ -497,28 +497,56 @@
           <w:sz w:val="24"/>
           <w:szCs w:val="24"/>
         </w:rPr>
-        <w:t>. I excluded things like</w:t>
-      </w:r>
-      <w:r>
-        <w:rPr>
-          <w:sz w:val="24"/>
-          <w:szCs w:val="24"/>
-        </w:rPr>
-        <w:t xml:space="preserve"> lecturer name as I felt these where not relevant to a timetable </w:t>
-      </w:r>
-      <w:r>
-        <w:rPr>
-          <w:sz w:val="24"/>
-          <w:szCs w:val="24"/>
-        </w:rPr>
-        <w:t xml:space="preserve">system and can be found on other parts of the site, </w:t>
-      </w:r>
-      <w:r>
-        <w:rPr>
-          <w:sz w:val="24"/>
-          <w:szCs w:val="24"/>
-        </w:rPr>
-        <w:t xml:space="preserve">and instead focused on elements like </w:t>
+        <w:t xml:space="preserve">. I included the lecturer name even though </w:t>
+      </w:r>
+      <w:r>
+        <w:rPr>
+          <w:sz w:val="24"/>
+          <w:szCs w:val="24"/>
+        </w:rPr>
+        <w:t xml:space="preserve">these where not </w:t>
+      </w:r>
+      <w:r>
+        <w:rPr>
+          <w:sz w:val="24"/>
+          <w:szCs w:val="24"/>
+        </w:rPr>
+        <w:t>necessary</w:t>
+      </w:r>
+      <w:r>
+        <w:rPr>
+          <w:sz w:val="24"/>
+          <w:szCs w:val="24"/>
+        </w:rPr>
+        <w:t xml:space="preserve"> to a timetable </w:t>
+      </w:r>
+      <w:r>
+        <w:rPr>
+          <w:sz w:val="24"/>
+          <w:szCs w:val="24"/>
+        </w:rPr>
+        <w:t>system and can be fo</w:t>
+      </w:r>
+      <w:r>
+        <w:rPr>
+          <w:sz w:val="24"/>
+          <w:szCs w:val="24"/>
+        </w:rPr>
+        <w:t>und on other parts of the site. I</w:t>
+      </w:r>
+      <w:r>
+        <w:rPr>
+          <w:sz w:val="24"/>
+          <w:szCs w:val="24"/>
+        </w:rPr>
+        <w:t xml:space="preserve"> focused on elements like </w:t>
+      </w:r>
+      <w:r>
+        <w:rPr>
+          <w:sz w:val="24"/>
+          <w:szCs w:val="24"/>
+        </w:rPr>
+        <w:t xml:space="preserve">room, </w:t>
       </w:r>
       <w:r>
         <w:rPr>
@@ -526,7 +554,7 @@
           <w:szCs w:val="24"/>
         </w:rPr>
         <w:lastRenderedPageBreak/>
-        <w:t>room, module, time</w:t>
+        <w:t>module, time</w:t>
       </w:r>
       <w:r>
         <w:rPr>
@@ -4350,112 +4378,151 @@
         </w:rPr>
         <w:t xml:space="preserve"> </w:t>
       </w:r>
-    </w:p>
-    <w:p>
-      <w:pPr>
-        <w:spacing w:line="240" w:lineRule="auto"/>
-        <w:rPr>
-          <w:sz w:val="24"/>
-          <w:szCs w:val="24"/>
-        </w:rPr>
-      </w:pPr>
-      <w:r>
-        <w:rPr>
-          <w:sz w:val="24"/>
-          <w:szCs w:val="24"/>
-        </w:rPr>
-        <w:t xml:space="preserve">After having everything separated into a csv file a began to use </w:t>
-      </w:r>
-      <w:r>
-        <w:rPr>
-          <w:sz w:val="24"/>
-          <w:szCs w:val="24"/>
-        </w:rPr>
-        <w:t>regular expression</w:t>
-      </w:r>
-      <w:r>
-        <w:rPr>
-          <w:sz w:val="24"/>
-          <w:szCs w:val="24"/>
-        </w:rPr>
-        <w:t xml:space="preserve"> to extract information inside the module title </w:t>
-      </w:r>
-      <w:r>
-        <w:rPr>
-          <w:sz w:val="24"/>
-          <w:szCs w:val="24"/>
-        </w:rPr>
-        <w:t>to</w:t>
-      </w:r>
-      <w:r>
-        <w:rPr>
-          <w:sz w:val="24"/>
-          <w:szCs w:val="24"/>
-        </w:rPr>
-        <w:t xml:space="preserve"> create headers such as the course code and Level.  I then created a course csv file. This would hold all the related information to the course like the number of students enrolled and if it falls under Software development or Digital media. I then divided the csv containing all the timetable data into csv’s that would hold everything related to the rooms, times and modules</w:t>
-      </w:r>
-      <w:r>
-        <w:rPr>
-          <w:sz w:val="24"/>
-          <w:szCs w:val="24"/>
-        </w:rPr>
-        <w:t xml:space="preserve"> etc.</w:t>
-      </w:r>
-      <w:r>
-        <w:rPr>
-          <w:sz w:val="24"/>
-          <w:szCs w:val="24"/>
-        </w:rPr>
-        <w:t xml:space="preserve"> as I originally planned earlier in the document</w:t>
-      </w:r>
-      <w:r>
-        <w:rPr>
-          <w:sz w:val="24"/>
-          <w:szCs w:val="24"/>
-        </w:rPr>
-        <w:t>. I indexed each new csv to keep track what data was related and named the column the</w:t>
-      </w:r>
-      <w:r>
-        <w:rPr>
-          <w:b/>
-          <w:sz w:val="24"/>
-          <w:szCs w:val="24"/>
-        </w:rPr>
-        <w:t xml:space="preserve"> </w:t>
-      </w:r>
-      <w:proofErr w:type="spellStart"/>
-      <w:r>
-        <w:rPr>
-          <w:b/>
-          <w:sz w:val="24"/>
-          <w:szCs w:val="24"/>
-        </w:rPr>
-        <w:t>ClassId</w:t>
-      </w:r>
-      <w:proofErr w:type="spellEnd"/>
-      <w:r>
-        <w:rPr>
-          <w:sz w:val="24"/>
-          <w:szCs w:val="24"/>
-        </w:rPr>
-        <w:t xml:space="preserve"> in each file</w:t>
-      </w:r>
-      <w:r>
-        <w:rPr>
-          <w:sz w:val="24"/>
-          <w:szCs w:val="24"/>
-        </w:rPr>
-        <w:t xml:space="preserve">. </w:t>
-      </w:r>
-      <w:r>
-        <w:rPr>
-          <w:sz w:val="24"/>
-          <w:szCs w:val="24"/>
-        </w:rPr>
-        <w:t>The course node would connect to a department node to help distinguish between software and digital media visually on the graph.</w:t>
-      </w:r>
       <w:bookmarkStart w:id="0" w:name="_GoBack"/>
       <w:bookmarkEnd w:id="0"/>
+      <w:r>
+        <w:rPr>
+          <w:sz w:val="24"/>
+          <w:szCs w:val="24"/>
+        </w:rPr>
+        <w:t xml:space="preserve">I then </w:t>
+      </w:r>
+      <w:proofErr w:type="spellStart"/>
+      <w:r>
+        <w:rPr>
+          <w:sz w:val="24"/>
+          <w:szCs w:val="24"/>
+        </w:rPr>
+        <w:t>tsearched</w:t>
+      </w:r>
+      <w:proofErr w:type="spellEnd"/>
+      <w:r>
+        <w:rPr>
+          <w:sz w:val="24"/>
+          <w:szCs w:val="24"/>
+        </w:rPr>
+        <w:t xml:space="preserve"> each module manually on </w:t>
+      </w:r>
+      <w:proofErr w:type="spellStart"/>
+      <w:r>
+        <w:rPr>
+          <w:sz w:val="24"/>
+          <w:szCs w:val="24"/>
+        </w:rPr>
+        <w:t>learnonline.gmit</w:t>
+      </w:r>
+      <w:proofErr w:type="spellEnd"/>
+      <w:r>
+        <w:rPr>
+          <w:sz w:val="24"/>
+          <w:szCs w:val="24"/>
+        </w:rPr>
+        <w:t xml:space="preserve"> to find the relevant lecturers. Then paired then to the corresponding module using CTRL-F in Excel.</w:t>
+      </w:r>
+    </w:p>
+    <w:p>
+      <w:pPr>
+        <w:spacing w:line="240" w:lineRule="auto"/>
+        <w:rPr>
+          <w:sz w:val="24"/>
+          <w:szCs w:val="24"/>
+        </w:rPr>
+      </w:pPr>
+      <w:r>
+        <w:rPr>
+          <w:sz w:val="24"/>
+          <w:szCs w:val="24"/>
+        </w:rPr>
+        <w:t xml:space="preserve">After having everything separated into a csv file a began to use </w:t>
+      </w:r>
+      <w:r>
+        <w:rPr>
+          <w:sz w:val="24"/>
+          <w:szCs w:val="24"/>
+        </w:rPr>
+        <w:t>regular expression</w:t>
+      </w:r>
+      <w:r>
+        <w:rPr>
+          <w:sz w:val="24"/>
+          <w:szCs w:val="24"/>
+        </w:rPr>
+        <w:t xml:space="preserve"> to extract information inside the module title </w:t>
+      </w:r>
+      <w:r>
+        <w:rPr>
+          <w:sz w:val="24"/>
+          <w:szCs w:val="24"/>
+        </w:rPr>
+        <w:t>to</w:t>
+      </w:r>
+      <w:r>
+        <w:rPr>
+          <w:sz w:val="24"/>
+          <w:szCs w:val="24"/>
+        </w:rPr>
+        <w:t xml:space="preserve"> create headers such as the course code and Level.  I then created a course csv file. This would hold all the related information to the course like the number of students enrolled and if it falls under Software development or Digital media. I then divided the csv containing all the timetable data into csv’s that would hold everything related to the rooms, times and modules</w:t>
+      </w:r>
+      <w:r>
+        <w:rPr>
+          <w:sz w:val="24"/>
+          <w:szCs w:val="24"/>
+        </w:rPr>
+        <w:t xml:space="preserve"> etc.</w:t>
+      </w:r>
+      <w:r>
+        <w:rPr>
+          <w:sz w:val="24"/>
+          <w:szCs w:val="24"/>
+        </w:rPr>
+        <w:t xml:space="preserve"> as I originally planned earlier in the document</w:t>
+      </w:r>
+      <w:r>
+        <w:rPr>
+          <w:sz w:val="24"/>
+          <w:szCs w:val="24"/>
+        </w:rPr>
+        <w:t>. I indexed each new csv to keep track what data was related and named the column the</w:t>
+      </w:r>
+      <w:r>
+        <w:rPr>
+          <w:b/>
+          <w:sz w:val="24"/>
+          <w:szCs w:val="24"/>
+        </w:rPr>
+        <w:t xml:space="preserve"> </w:t>
+      </w:r>
+      <w:proofErr w:type="spellStart"/>
+      <w:r>
+        <w:rPr>
+          <w:b/>
+          <w:sz w:val="24"/>
+          <w:szCs w:val="24"/>
+        </w:rPr>
+        <w:t>ClassId</w:t>
+      </w:r>
+      <w:proofErr w:type="spellEnd"/>
+      <w:r>
+        <w:rPr>
+          <w:sz w:val="24"/>
+          <w:szCs w:val="24"/>
+        </w:rPr>
+        <w:t xml:space="preserve"> in each file</w:t>
+      </w:r>
+      <w:r>
+        <w:rPr>
+          <w:sz w:val="24"/>
+          <w:szCs w:val="24"/>
+        </w:rPr>
+        <w:t xml:space="preserve">. </w:t>
+      </w:r>
+      <w:r>
+        <w:rPr>
+          <w:sz w:val="24"/>
+          <w:szCs w:val="24"/>
+        </w:rPr>
+        <w:t>The course node would connect to a department node to help distinguish between software and digital media visually on the graph.</w:t>
+      </w:r>
     </w:p>
     <w:p>
       <w:pPr>
@@ -4513,7 +4580,15 @@
           <w:sz w:val="24"/>
           <w:szCs w:val="24"/>
         </w:rPr>
-        <w:t xml:space="preserve"> upload each csv separately I had to place them in the </w:t>
+        <w:t xml:space="preserve"> upload </w:t>
+      </w:r>
+      <w:r>
+        <w:rPr>
+          <w:sz w:val="24"/>
+          <w:szCs w:val="24"/>
+        </w:rPr>
+        <w:lastRenderedPageBreak/>
+        <w:t xml:space="preserve">each csv separately I had to place them in the </w:t>
       </w:r>
       <w:r>
         <w:rPr>
@@ -7020,14 +7095,17 @@
       </w:pPr>
       <w:r>
         <w:rPr>
+          <w:rFonts w:cstheme="minorHAnsi"/>
           <w:noProof/>
+          <w:sz w:val="24"/>
+          <w:szCs w:val="24"/>
           <w:lang w:eastAsia="en-GB"/>
         </w:rPr>
         <w:drawing>
-          <wp:inline distT="0" distB="0" distL="0" distR="0" wp14:anchorId="77EFD3FB" wp14:editId="46A44EBA">
-            <wp:extent cx="5731510" cy="2616835"/>
-            <wp:effectExtent l="0" t="0" r="2540" b="0"/>
-            <wp:docPr id="9" name="Picture 9"/>
+          <wp:inline distT="0" distB="0" distL="0" distR="0">
+            <wp:extent cx="5731510" cy="2642235"/>
+            <wp:effectExtent l="0" t="0" r="2540" b="5715"/>
+            <wp:docPr id="14" name="Picture 14"/>
             <wp:cNvGraphicFramePr>
               <a:graphicFrameLocks xmlns:a="http://schemas.openxmlformats.org/drawingml/2006/main" noChangeAspect="1"/>
             </wp:cNvGraphicFramePr>
@@ -7035,7 +7113,7 @@
               <a:graphicData uri="http://schemas.openxmlformats.org/drawingml/2006/picture">
                 <pic:pic xmlns:pic="http://schemas.openxmlformats.org/drawingml/2006/picture">
                   <pic:nvPicPr>
-                    <pic:cNvPr id="1" name=""/>
+                    <pic:cNvPr id="14" name=""/>
                     <pic:cNvPicPr/>
                   </pic:nvPicPr>
                   <pic:blipFill>
@@ -7053,7 +7131,7 @@
                   <pic:spPr>
                     <a:xfrm>
                       <a:off x="0" y="0"/>
-                      <a:ext cx="5731510" cy="2616835"/>
+                      <a:ext cx="5731510" cy="2642235"/>
                     </a:xfrm>
                     <a:prstGeom prst="rect">
                       <a:avLst/>
@@ -7065,6 +7143,16 @@
           </wp:inline>
         </w:drawing>
       </w:r>
+    </w:p>
+    <w:p>
+      <w:pPr>
+        <w:spacing w:line="240" w:lineRule="auto"/>
+        <w:rPr>
+          <w:rFonts w:cstheme="minorHAnsi"/>
+          <w:sz w:val="24"/>
+          <w:szCs w:val="24"/>
+        </w:rPr>
+      </w:pPr>
     </w:p>
     <w:p>
       <w:pPr>
@@ -7161,7 +7249,31 @@
           <w:sz w:val="24"/>
           <w:szCs w:val="24"/>
         </w:rPr>
-        <w:t xml:space="preserve">From there we can tell that the module Graph theory is a Class in Year 3 of the Level 7 Software development course, this class starts at 2pm on Monday in the prefab PF06. 16 students are meant to attend this(I asked about that number at the bottom of the timetable cell and was told that’s the class size but feel there is more that attend that class) who are all part of Group A. </w:t>
+        <w:t>From there we can tell that the module Graph theory is a Class in Year 3 of the Level 7 Software development course</w:t>
+      </w:r>
+      <w:r>
+        <w:rPr>
+          <w:rFonts w:cstheme="minorHAnsi"/>
+          <w:sz w:val="24"/>
+          <w:szCs w:val="24"/>
+        </w:rPr>
+        <w:t xml:space="preserve"> and is taught by </w:t>
+      </w:r>
+      <w:r>
+        <w:rPr>
+          <w:rFonts w:cstheme="minorHAnsi"/>
+          <w:sz w:val="24"/>
+          <w:szCs w:val="24"/>
+        </w:rPr>
+        <w:t>Ian McLoughlin</w:t>
+      </w:r>
+      <w:r>
+        <w:rPr>
+          <w:rFonts w:cstheme="minorHAnsi"/>
+          <w:sz w:val="24"/>
+          <w:szCs w:val="24"/>
+        </w:rPr>
+        <w:t xml:space="preserve">, this class starts at 2pm on Monday in the prefab PF06. 16 students are meant to attend this(I asked about that number at the bottom of the timetable cell and was told that’s the class size but feel there is more that attend that class) who are all part of Group A. </w:t>
       </w:r>
     </w:p>
     <w:p>
@@ -7377,10 +7489,10 @@
           <wp:anchor distT="0" distB="0" distL="114300" distR="114300" simplePos="0" relativeHeight="251660288" behindDoc="0" locked="0" layoutInCell="1" allowOverlap="1">
             <wp:simplePos x="0" y="0"/>
             <wp:positionH relativeFrom="column">
-              <wp:posOffset>-9525</wp:posOffset>
+              <wp:posOffset>-66675</wp:posOffset>
             </wp:positionH>
             <wp:positionV relativeFrom="paragraph">
-              <wp:posOffset>194945</wp:posOffset>
+              <wp:posOffset>185420</wp:posOffset>
             </wp:positionV>
             <wp:extent cx="5731510" cy="2681605"/>
             <wp:effectExtent l="0" t="0" r="2540" b="4445"/>
@@ -7519,7 +7631,6 @@
           <w:sz w:val="24"/>
           <w:szCs w:val="24"/>
         </w:rPr>
-        <w:lastRenderedPageBreak/>
         <w:t xml:space="preserve">Show all modules </w:t>
       </w:r>
       <w:r>
@@ -7902,7 +8013,6 @@
           <w:sz w:val="24"/>
           <w:szCs w:val="24"/>
         </w:rPr>
-        <w:lastRenderedPageBreak/>
         <w:t>All Modules in Software Development</w:t>
       </w:r>
       <w:r>
@@ -9069,7 +9179,7 @@
 </file>
 
 <file path=customXml/itemProps1.xml><?xml version="1.0" encoding="utf-8"?>
-<ds:datastoreItem xmlns:ds="http://schemas.openxmlformats.org/officeDocument/2006/customXml" ds:itemID="{A7F68F08-CF33-47AF-B466-75EEDB528110}">
+<ds:datastoreItem xmlns:ds="http://schemas.openxmlformats.org/officeDocument/2006/customXml" ds:itemID="{1059C2D4-6C62-468E-B9FF-258CEA66E42E}">
   <ds:schemaRefs>
     <ds:schemaRef ds:uri="http://schemas.openxmlformats.org/officeDocument/2006/bibliography"/>
   </ds:schemaRefs>

</xml_diff>

<commit_message>
README and Documentation updated
</commit_message>
<xml_diff>
--- a/Graph Theory Project/Documentation.docx
+++ b/Graph Theory Project/Documentation.docx
@@ -296,6 +296,14 @@
           <w:u w:val="single"/>
         </w:rPr>
         <w:t>Technologies</w:t>
+      </w:r>
+      <w:r>
+        <w:rPr>
+          <w:sz w:val="28"/>
+          <w:szCs w:val="28"/>
+          <w:u w:val="single"/>
+        </w:rPr>
+        <w:t xml:space="preserve"> Used</w:t>
       </w:r>
     </w:p>
     <w:p>
@@ -4378,8 +4386,6 @@
         </w:rPr>
         <w:t xml:space="preserve"> </w:t>
       </w:r>
-      <w:bookmarkStart w:id="0" w:name="_GoBack"/>
-      <w:bookmarkEnd w:id="0"/>
       <w:r>
         <w:rPr>
           <w:sz w:val="24"/>
@@ -5832,24 +5838,60 @@
       <w:r>
         <w:rPr>
           <w:rFonts w:ascii="Courier New" w:hAnsi="Courier New" w:cs="Courier New"/>
+          <w:sz w:val="20"/>
+          <w:szCs w:val="20"/>
+        </w:rPr>
+        <w:t>MATCH p=()-[</w:t>
+      </w:r>
+      <w:proofErr w:type="spellStart"/>
+      <w:r>
+        <w:rPr>
+          <w:rFonts w:ascii="Courier New" w:hAnsi="Courier New" w:cs="Courier New"/>
+          <w:sz w:val="20"/>
+          <w:szCs w:val="20"/>
+        </w:rPr>
+        <w:t>r:</w:t>
+      </w:r>
+      <w:r>
+        <w:rPr>
+          <w:rFonts w:ascii="Courier New" w:hAnsi="Courier New" w:cs="Courier New"/>
+          <w:sz w:val="20"/>
+          <w:szCs w:val="20"/>
+        </w:rPr>
+        <w:t>STARTS_AT</w:t>
+      </w:r>
+      <w:proofErr w:type="spellEnd"/>
+      <w:r>
+        <w:rPr>
+          <w:rFonts w:ascii="Courier New" w:hAnsi="Courier New" w:cs="Courier New"/>
+          <w:sz w:val="20"/>
+          <w:szCs w:val="20"/>
+        </w:rPr>
+        <w:t>]-&gt;() RETURN p</w:t>
+      </w:r>
+    </w:p>
+    <w:p>
+      <w:pPr>
+        <w:spacing w:line="240" w:lineRule="auto"/>
+        <w:rPr>
+          <w:rFonts w:ascii="Courier New" w:hAnsi="Courier New" w:cs="Courier New"/>
+          <w:sz w:val="20"/>
+          <w:szCs w:val="20"/>
+        </w:rPr>
+      </w:pPr>
+      <w:r>
+        <w:rPr>
+          <w:rFonts w:ascii="Courier New" w:hAnsi="Courier New" w:cs="Courier New"/>
           <w:noProof/>
           <w:sz w:val="20"/>
           <w:szCs w:val="20"/>
           <w:lang w:eastAsia="en-GB"/>
         </w:rPr>
         <w:drawing>
-          <wp:anchor distT="0" distB="0" distL="114300" distR="114300" simplePos="0" relativeHeight="251659264" behindDoc="1" locked="0" layoutInCell="1" allowOverlap="1">
-            <wp:simplePos x="0" y="0"/>
-            <wp:positionH relativeFrom="margin">
-              <wp:align>right</wp:align>
-            </wp:positionH>
-            <wp:positionV relativeFrom="paragraph">
-              <wp:posOffset>214630</wp:posOffset>
-            </wp:positionV>
-            <wp:extent cx="5724525" cy="2886075"/>
-            <wp:effectExtent l="0" t="0" r="9525" b="9525"/>
-            <wp:wrapNone/>
-            <wp:docPr id="4" name="Picture 4" descr="C:\Users\Conor\AppData\Local\Microsoft\Windows\INetCache\Content.Word\onat.jpg"/>
+          <wp:inline distT="0" distB="0" distL="0" distR="0">
+            <wp:extent cx="5731510" cy="2641600"/>
+            <wp:effectExtent l="0" t="0" r="2540" b="6350"/>
+            <wp:docPr id="15" name="Picture 15"/>
             <wp:cNvGraphicFramePr>
               <a:graphicFrameLocks xmlns:a="http://schemas.openxmlformats.org/drawingml/2006/main" noChangeAspect="1"/>
             </wp:cNvGraphicFramePr>
@@ -5857,10 +5899,8 @@
               <a:graphicData uri="http://schemas.openxmlformats.org/drawingml/2006/picture">
                 <pic:pic xmlns:pic="http://schemas.openxmlformats.org/drawingml/2006/picture">
                   <pic:nvPicPr>
-                    <pic:cNvPr id="0" name="Picture 37" descr="C:\Users\Conor\AppData\Local\Microsoft\Windows\INetCache\Content.Word\onat.jpg"/>
-                    <pic:cNvPicPr>
-                      <a:picLocks noChangeAspect="1" noChangeArrowheads="1"/>
-                    </pic:cNvPicPr>
+                    <pic:cNvPr id="15" name=""/>
+                    <pic:cNvPicPr/>
                   </pic:nvPicPr>
                   <pic:blipFill>
                     <a:blip r:embed="rId7">
@@ -5870,174 +5910,25 @@
                         </a:ext>
                       </a:extLst>
                     </a:blip>
-                    <a:srcRect/>
                     <a:stretch>
                       <a:fillRect/>
                     </a:stretch>
                   </pic:blipFill>
-                  <pic:spPr bwMode="auto">
+                  <pic:spPr>
                     <a:xfrm>
                       <a:off x="0" y="0"/>
-                      <a:ext cx="5724525" cy="2886075"/>
+                      <a:ext cx="5731510" cy="2641600"/>
                     </a:xfrm>
                     <a:prstGeom prst="rect">
                       <a:avLst/>
                     </a:prstGeom>
-                    <a:noFill/>
-                    <a:ln>
-                      <a:noFill/>
-                    </a:ln>
                   </pic:spPr>
                 </pic:pic>
               </a:graphicData>
             </a:graphic>
-          </wp:anchor>
+          </wp:inline>
         </w:drawing>
       </w:r>
-      <w:r>
-        <w:rPr>
-          <w:rFonts w:ascii="Courier New" w:hAnsi="Courier New" w:cs="Courier New"/>
-          <w:sz w:val="20"/>
-          <w:szCs w:val="20"/>
-        </w:rPr>
-        <w:t>MATCH p=()-[</w:t>
-      </w:r>
-      <w:proofErr w:type="spellStart"/>
-      <w:r>
-        <w:rPr>
-          <w:rFonts w:ascii="Courier New" w:hAnsi="Courier New" w:cs="Courier New"/>
-          <w:sz w:val="20"/>
-          <w:szCs w:val="20"/>
-        </w:rPr>
-        <w:t>r:</w:t>
-      </w:r>
-      <w:r>
-        <w:rPr>
-          <w:rFonts w:ascii="Courier New" w:hAnsi="Courier New" w:cs="Courier New"/>
-          <w:sz w:val="20"/>
-          <w:szCs w:val="20"/>
-        </w:rPr>
-        <w:t>STARTS_AT</w:t>
-      </w:r>
-      <w:proofErr w:type="spellEnd"/>
-      <w:r>
-        <w:rPr>
-          <w:rFonts w:ascii="Courier New" w:hAnsi="Courier New" w:cs="Courier New"/>
-          <w:sz w:val="20"/>
-          <w:szCs w:val="20"/>
-        </w:rPr>
-        <w:t>]-&gt;() RETURN p</w:t>
-      </w:r>
-    </w:p>
-    <w:p>
-      <w:pPr>
-        <w:spacing w:line="240" w:lineRule="auto"/>
-        <w:rPr>
-          <w:rFonts w:ascii="Courier New" w:hAnsi="Courier New" w:cs="Courier New"/>
-          <w:sz w:val="20"/>
-          <w:szCs w:val="20"/>
-        </w:rPr>
-      </w:pPr>
-    </w:p>
-    <w:p>
-      <w:pPr>
-        <w:spacing w:line="240" w:lineRule="auto"/>
-        <w:rPr>
-          <w:rFonts w:ascii="Courier New" w:hAnsi="Courier New" w:cs="Courier New"/>
-          <w:sz w:val="20"/>
-          <w:szCs w:val="20"/>
-        </w:rPr>
-      </w:pPr>
-    </w:p>
-    <w:p>
-      <w:pPr>
-        <w:spacing w:line="240" w:lineRule="auto"/>
-        <w:rPr>
-          <w:rFonts w:ascii="Courier New" w:hAnsi="Courier New" w:cs="Courier New"/>
-          <w:sz w:val="20"/>
-          <w:szCs w:val="20"/>
-        </w:rPr>
-      </w:pPr>
-    </w:p>
-    <w:p>
-      <w:pPr>
-        <w:spacing w:line="240" w:lineRule="auto"/>
-        <w:rPr>
-          <w:rFonts w:ascii="Courier New" w:hAnsi="Courier New" w:cs="Courier New"/>
-          <w:sz w:val="20"/>
-          <w:szCs w:val="20"/>
-        </w:rPr>
-      </w:pPr>
-    </w:p>
-    <w:p>
-      <w:pPr>
-        <w:spacing w:line="240" w:lineRule="auto"/>
-        <w:rPr>
-          <w:rFonts w:ascii="Courier New" w:hAnsi="Courier New" w:cs="Courier New"/>
-          <w:sz w:val="20"/>
-          <w:szCs w:val="20"/>
-        </w:rPr>
-      </w:pPr>
-    </w:p>
-    <w:p>
-      <w:pPr>
-        <w:spacing w:line="240" w:lineRule="auto"/>
-        <w:rPr>
-          <w:rFonts w:ascii="Courier New" w:hAnsi="Courier New" w:cs="Courier New"/>
-          <w:sz w:val="20"/>
-          <w:szCs w:val="20"/>
-        </w:rPr>
-      </w:pPr>
-    </w:p>
-    <w:p>
-      <w:pPr>
-        <w:spacing w:line="240" w:lineRule="auto"/>
-        <w:rPr>
-          <w:rFonts w:ascii="Courier New" w:hAnsi="Courier New" w:cs="Courier New"/>
-          <w:sz w:val="20"/>
-          <w:szCs w:val="20"/>
-        </w:rPr>
-      </w:pPr>
-    </w:p>
-    <w:p>
-      <w:pPr>
-        <w:spacing w:line="240" w:lineRule="auto"/>
-        <w:rPr>
-          <w:rFonts w:ascii="Courier New" w:hAnsi="Courier New" w:cs="Courier New"/>
-          <w:sz w:val="20"/>
-          <w:szCs w:val="20"/>
-        </w:rPr>
-      </w:pPr>
-    </w:p>
-    <w:p>
-      <w:pPr>
-        <w:spacing w:line="240" w:lineRule="auto"/>
-        <w:rPr>
-          <w:rFonts w:ascii="Courier New" w:hAnsi="Courier New" w:cs="Courier New"/>
-          <w:sz w:val="20"/>
-          <w:szCs w:val="20"/>
-        </w:rPr>
-      </w:pPr>
-    </w:p>
-    <w:p>
-      <w:pPr>
-        <w:spacing w:line="240" w:lineRule="auto"/>
-        <w:rPr>
-          <w:rFonts w:ascii="Courier New" w:hAnsi="Courier New" w:cs="Courier New"/>
-          <w:sz w:val="20"/>
-          <w:szCs w:val="20"/>
-        </w:rPr>
-      </w:pPr>
-    </w:p>
-    <w:p>
-      <w:pPr>
-        <w:spacing w:line="240" w:lineRule="auto"/>
-        <w:rPr>
-          <w:rFonts w:ascii="Courier New" w:hAnsi="Courier New" w:cs="Courier New"/>
-          <w:sz w:val="20"/>
-          <w:szCs w:val="20"/>
-        </w:rPr>
-      </w:pPr>
     </w:p>
     <w:p>
       <w:pPr>
@@ -6340,10 +6231,10 @@
           <w:lang w:eastAsia="en-GB"/>
         </w:rPr>
         <w:drawing>
-          <wp:inline distT="0" distB="0" distL="0" distR="0" wp14:anchorId="32907748" wp14:editId="6B3CD986">
-            <wp:extent cx="5724525" cy="2628900"/>
-            <wp:effectExtent l="0" t="0" r="9525" b="0"/>
-            <wp:docPr id="5" name="Picture 5" descr="C:\Users\Conor\AppData\Local\Microsoft\Windows\INetCache\Content.Word\uses.jpg"/>
+          <wp:inline distT="0" distB="0" distL="0" distR="0">
+            <wp:extent cx="5731510" cy="2682875"/>
+            <wp:effectExtent l="0" t="0" r="2540" b="3175"/>
+            <wp:docPr id="16" name="Picture 16"/>
             <wp:cNvGraphicFramePr>
               <a:graphicFrameLocks xmlns:a="http://schemas.openxmlformats.org/drawingml/2006/main" noChangeAspect="1"/>
             </wp:cNvGraphicFramePr>
@@ -6351,10 +6242,8 @@
               <a:graphicData uri="http://schemas.openxmlformats.org/drawingml/2006/picture">
                 <pic:pic xmlns:pic="http://schemas.openxmlformats.org/drawingml/2006/picture">
                   <pic:nvPicPr>
-                    <pic:cNvPr id="0" name="Picture 38" descr="C:\Users\Conor\AppData\Local\Microsoft\Windows\INetCache\Content.Word\uses.jpg"/>
-                    <pic:cNvPicPr>
-                      <a:picLocks noChangeAspect="1" noChangeArrowheads="1"/>
-                    </pic:cNvPicPr>
+                    <pic:cNvPr id="16" name=""/>
+                    <pic:cNvPicPr/>
                   </pic:nvPicPr>
                   <pic:blipFill>
                     <a:blip r:embed="rId8">
@@ -6364,23 +6253,18 @@
                         </a:ext>
                       </a:extLst>
                     </a:blip>
-                    <a:srcRect/>
                     <a:stretch>
                       <a:fillRect/>
                     </a:stretch>
                   </pic:blipFill>
-                  <pic:spPr bwMode="auto">
+                  <pic:spPr>
                     <a:xfrm>
                       <a:off x="0" y="0"/>
-                      <a:ext cx="5724525" cy="2628900"/>
+                      <a:ext cx="5731510" cy="2682875"/>
                     </a:xfrm>
                     <a:prstGeom prst="rect">
                       <a:avLst/>
                     </a:prstGeom>
-                    <a:noFill/>
-                    <a:ln>
-                      <a:noFill/>
-                    </a:ln>
                   </pic:spPr>
                 </pic:pic>
               </a:graphicData>
@@ -6388,6 +6272,16 @@
           </wp:inline>
         </w:drawing>
       </w:r>
+    </w:p>
+    <w:p>
+      <w:pPr>
+        <w:spacing w:line="240" w:lineRule="auto"/>
+        <w:rPr>
+          <w:rFonts w:ascii="Courier New" w:hAnsi="Courier New" w:cs="Courier New"/>
+          <w:sz w:val="20"/>
+          <w:szCs w:val="20"/>
+        </w:rPr>
+      </w:pPr>
     </w:p>
     <w:p>
       <w:pPr>
@@ -8241,6 +8135,603 @@
         <w:spacing w:line="240" w:lineRule="auto"/>
         <w:jc w:val="center"/>
         <w:rPr>
+          <w:rFonts w:cstheme="minorHAnsi"/>
+          <w:sz w:val="28"/>
+          <w:szCs w:val="28"/>
+          <w:u w:val="single"/>
+        </w:rPr>
+      </w:pPr>
+      <w:r>
+        <w:rPr>
+          <w:rFonts w:cstheme="minorHAnsi"/>
+          <w:sz w:val="28"/>
+          <w:szCs w:val="28"/>
+          <w:u w:val="single"/>
+        </w:rPr>
+        <w:t xml:space="preserve">Known Bugs </w:t>
+      </w:r>
+      <w:r>
+        <w:rPr>
+          <w:rFonts w:cstheme="minorHAnsi"/>
+          <w:sz w:val="28"/>
+          <w:szCs w:val="28"/>
+          <w:u w:val="single"/>
+        </w:rPr>
+        <w:t>and design flaws</w:t>
+      </w:r>
+    </w:p>
+    <w:p>
+      <w:pPr>
+        <w:spacing w:line="240" w:lineRule="auto"/>
+        <w:rPr>
+          <w:rFonts w:cstheme="minorHAnsi"/>
+          <w:sz w:val="24"/>
+          <w:szCs w:val="24"/>
+        </w:rPr>
+      </w:pPr>
+      <w:r>
+        <w:rPr>
+          <w:rFonts w:cstheme="minorHAnsi"/>
+          <w:sz w:val="24"/>
+          <w:szCs w:val="24"/>
+        </w:rPr>
+        <w:t xml:space="preserve">After coming the final steps in my </w:t>
+      </w:r>
+      <w:r>
+        <w:rPr>
+          <w:rFonts w:cstheme="minorHAnsi"/>
+          <w:sz w:val="24"/>
+          <w:szCs w:val="24"/>
+        </w:rPr>
+        <w:t>project,</w:t>
+      </w:r>
+      <w:r>
+        <w:rPr>
+          <w:rFonts w:cstheme="minorHAnsi"/>
+          <w:sz w:val="24"/>
+          <w:szCs w:val="24"/>
+        </w:rPr>
+        <w:t xml:space="preserve"> I realised that there are some duplicate nodes in my rooms and lect</w:t>
+      </w:r>
+      <w:r>
+        <w:rPr>
+          <w:rFonts w:cstheme="minorHAnsi"/>
+          <w:sz w:val="24"/>
+          <w:szCs w:val="24"/>
+        </w:rPr>
+        <w:t>urers. Although this doesn’t affect the practicality of my database or the ease of finding a class, t</w:t>
+      </w:r>
+      <w:r>
+        <w:rPr>
+          <w:rFonts w:cstheme="minorHAnsi"/>
+          <w:sz w:val="24"/>
+          <w:szCs w:val="24"/>
+        </w:rPr>
+        <w:t xml:space="preserve">his is </w:t>
+      </w:r>
+      <w:r>
+        <w:rPr>
+          <w:rFonts w:cstheme="minorHAnsi"/>
+          <w:sz w:val="24"/>
+          <w:szCs w:val="24"/>
+        </w:rPr>
+        <w:t xml:space="preserve">still </w:t>
+      </w:r>
+      <w:r>
+        <w:rPr>
+          <w:rFonts w:cstheme="minorHAnsi"/>
+          <w:sz w:val="24"/>
+          <w:szCs w:val="24"/>
+        </w:rPr>
+        <w:t xml:space="preserve">disappointing </w:t>
+      </w:r>
+      <w:r>
+        <w:rPr>
+          <w:rFonts w:cstheme="minorHAnsi"/>
+          <w:sz w:val="24"/>
+          <w:szCs w:val="24"/>
+        </w:rPr>
+        <w:t>as its bad practice to have these within a database. After researching I discovered there’s no official way to fix this in neo4j once the relationships are set up.</w:t>
+      </w:r>
+    </w:p>
+    <w:p>
+      <w:pPr>
+        <w:spacing w:line="240" w:lineRule="auto"/>
+        <w:rPr>
+          <w:rFonts w:cstheme="minorHAnsi"/>
+          <w:sz w:val="24"/>
+          <w:szCs w:val="24"/>
+        </w:rPr>
+      </w:pPr>
+      <w:r>
+        <w:rPr>
+          <w:rFonts w:cstheme="minorHAnsi"/>
+          <w:sz w:val="24"/>
+          <w:szCs w:val="24"/>
+          <w:u w:val="single"/>
+        </w:rPr>
+        <w:t>Attempts at a s</w:t>
+      </w:r>
+      <w:r>
+        <w:rPr>
+          <w:rFonts w:cstheme="minorHAnsi"/>
+          <w:sz w:val="24"/>
+          <w:szCs w:val="24"/>
+          <w:u w:val="single"/>
+        </w:rPr>
+        <w:t>olution:</w:t>
+      </w:r>
+      <w:r>
+        <w:rPr>
+          <w:rFonts w:cstheme="minorHAnsi"/>
+          <w:sz w:val="24"/>
+          <w:szCs w:val="24"/>
+          <w:u w:val="single"/>
+        </w:rPr>
+        <w:t xml:space="preserve"> </w:t>
+      </w:r>
+      <w:r>
+        <w:rPr>
+          <w:rFonts w:cstheme="minorHAnsi"/>
+          <w:sz w:val="24"/>
+          <w:szCs w:val="24"/>
+        </w:rPr>
+        <w:t xml:space="preserve"> I tried starting a new database and using MERGE when importing the</w:t>
+      </w:r>
+      <w:r>
+        <w:rPr>
+          <w:rFonts w:cstheme="minorHAnsi"/>
+          <w:sz w:val="24"/>
+          <w:szCs w:val="24"/>
+        </w:rPr>
+        <w:t xml:space="preserve"> csv files.</w:t>
+      </w:r>
+    </w:p>
+    <w:p>
+      <w:pPr>
+        <w:pBdr>
+          <w:top w:val="single" w:sz="4" w:space="1" w:color="auto"/>
+          <w:left w:val="single" w:sz="4" w:space="4" w:color="auto"/>
+          <w:bottom w:val="single" w:sz="4" w:space="1" w:color="auto"/>
+          <w:right w:val="single" w:sz="4" w:space="4" w:color="auto"/>
+          <w:between w:val="single" w:sz="4" w:space="1" w:color="auto"/>
+          <w:bar w:val="single" w:sz="4" w:color="auto"/>
+        </w:pBdr>
+        <w:spacing w:line="240" w:lineRule="auto"/>
+        <w:rPr>
+          <w:rFonts w:cstheme="minorHAnsi"/>
+          <w:sz w:val="24"/>
+          <w:szCs w:val="24"/>
+        </w:rPr>
+      </w:pPr>
+      <w:r>
+        <w:rPr>
+          <w:rFonts w:cstheme="minorHAnsi"/>
+          <w:sz w:val="24"/>
+          <w:szCs w:val="24"/>
+        </w:rPr>
+        <w:t>LOAD CSV WITH HEADERS FROM "file:///Module.csv" AS row1</w:t>
+      </w:r>
+    </w:p>
+    <w:p>
+      <w:pPr>
+        <w:pBdr>
+          <w:top w:val="single" w:sz="4" w:space="1" w:color="auto"/>
+          <w:left w:val="single" w:sz="4" w:space="4" w:color="auto"/>
+          <w:bottom w:val="single" w:sz="4" w:space="1" w:color="auto"/>
+          <w:right w:val="single" w:sz="4" w:space="4" w:color="auto"/>
+          <w:between w:val="single" w:sz="4" w:space="1" w:color="auto"/>
+          <w:bar w:val="single" w:sz="4" w:color="auto"/>
+        </w:pBdr>
+        <w:spacing w:line="240" w:lineRule="auto"/>
+        <w:rPr>
+          <w:rFonts w:cstheme="minorHAnsi"/>
+          <w:sz w:val="24"/>
+          <w:szCs w:val="24"/>
+        </w:rPr>
+      </w:pPr>
+      <w:r>
+        <w:rPr>
+          <w:rFonts w:cstheme="minorHAnsi"/>
+          <w:sz w:val="24"/>
+          <w:szCs w:val="24"/>
+        </w:rPr>
+        <w:t>LOAD CSV WITH HEADERS FROM "file:///Lecturers.csv" AS row2</w:t>
+      </w:r>
+    </w:p>
+    <w:p>
+      <w:pPr>
+        <w:pBdr>
+          <w:top w:val="single" w:sz="4" w:space="1" w:color="auto"/>
+          <w:left w:val="single" w:sz="4" w:space="4" w:color="auto"/>
+          <w:bottom w:val="single" w:sz="4" w:space="1" w:color="auto"/>
+          <w:right w:val="single" w:sz="4" w:space="4" w:color="auto"/>
+          <w:between w:val="single" w:sz="4" w:space="1" w:color="auto"/>
+          <w:bar w:val="single" w:sz="4" w:color="auto"/>
+        </w:pBdr>
+        <w:spacing w:line="240" w:lineRule="auto"/>
+        <w:rPr>
+          <w:rFonts w:cstheme="minorHAnsi"/>
+          <w:sz w:val="24"/>
+          <w:szCs w:val="24"/>
+        </w:rPr>
+      </w:pPr>
+      <w:r>
+        <w:rPr>
+          <w:rFonts w:cstheme="minorHAnsi"/>
+          <w:sz w:val="24"/>
+          <w:szCs w:val="24"/>
+        </w:rPr>
+        <w:t>Merge (</w:t>
+      </w:r>
+      <w:proofErr w:type="spellStart"/>
+      <w:r>
+        <w:rPr>
+          <w:rFonts w:cstheme="minorHAnsi"/>
+          <w:sz w:val="24"/>
+          <w:szCs w:val="24"/>
+        </w:rPr>
+        <w:t>p:Module</w:t>
+      </w:r>
+      <w:proofErr w:type="spellEnd"/>
+      <w:r>
+        <w:rPr>
+          <w:rFonts w:cstheme="minorHAnsi"/>
+          <w:sz w:val="24"/>
+          <w:szCs w:val="24"/>
+        </w:rPr>
+        <w:t>{</w:t>
+      </w:r>
+      <w:proofErr w:type="spellStart"/>
+      <w:r>
+        <w:rPr>
+          <w:rFonts w:cstheme="minorHAnsi"/>
+          <w:sz w:val="24"/>
+          <w:szCs w:val="24"/>
+        </w:rPr>
+        <w:t>ModuleId</w:t>
+      </w:r>
+      <w:proofErr w:type="spellEnd"/>
+      <w:r>
+        <w:rPr>
+          <w:rFonts w:cstheme="minorHAnsi"/>
+          <w:sz w:val="24"/>
+          <w:szCs w:val="24"/>
+        </w:rPr>
+        <w:t>: row1.Module_Name})</w:t>
+      </w:r>
+    </w:p>
+    <w:p>
+      <w:pPr>
+        <w:pBdr>
+          <w:top w:val="single" w:sz="4" w:space="1" w:color="auto"/>
+          <w:left w:val="single" w:sz="4" w:space="4" w:color="auto"/>
+          <w:bottom w:val="single" w:sz="4" w:space="1" w:color="auto"/>
+          <w:right w:val="single" w:sz="4" w:space="4" w:color="auto"/>
+          <w:between w:val="single" w:sz="4" w:space="1" w:color="auto"/>
+          <w:bar w:val="single" w:sz="4" w:color="auto"/>
+        </w:pBdr>
+        <w:spacing w:line="240" w:lineRule="auto"/>
+        <w:rPr>
+          <w:rFonts w:cstheme="minorHAnsi"/>
+          <w:sz w:val="24"/>
+          <w:szCs w:val="24"/>
+        </w:rPr>
+      </w:pPr>
+      <w:r>
+        <w:rPr>
+          <w:rFonts w:cstheme="minorHAnsi"/>
+          <w:sz w:val="24"/>
+          <w:szCs w:val="24"/>
+        </w:rPr>
+        <w:t xml:space="preserve">ON CREATE set </w:t>
+      </w:r>
+      <w:proofErr w:type="spellStart"/>
+      <w:r>
+        <w:rPr>
+          <w:rFonts w:cstheme="minorHAnsi"/>
+          <w:sz w:val="24"/>
+          <w:szCs w:val="24"/>
+        </w:rPr>
+        <w:t>p.ClassId</w:t>
+      </w:r>
+      <w:proofErr w:type="spellEnd"/>
+      <w:r>
+        <w:rPr>
+          <w:rFonts w:cstheme="minorHAnsi"/>
+          <w:sz w:val="24"/>
+          <w:szCs w:val="24"/>
+        </w:rPr>
+        <w:t xml:space="preserve"> = row1.ClassId</w:t>
+      </w:r>
+    </w:p>
+    <w:p>
+      <w:pPr>
+        <w:pBdr>
+          <w:top w:val="single" w:sz="4" w:space="1" w:color="auto"/>
+          <w:left w:val="single" w:sz="4" w:space="4" w:color="auto"/>
+          <w:bottom w:val="single" w:sz="4" w:space="1" w:color="auto"/>
+          <w:right w:val="single" w:sz="4" w:space="4" w:color="auto"/>
+          <w:between w:val="single" w:sz="4" w:space="1" w:color="auto"/>
+          <w:bar w:val="single" w:sz="4" w:color="auto"/>
+        </w:pBdr>
+        <w:spacing w:line="240" w:lineRule="auto"/>
+        <w:rPr>
+          <w:rFonts w:cstheme="minorHAnsi"/>
+          <w:sz w:val="24"/>
+          <w:szCs w:val="24"/>
+        </w:rPr>
+      </w:pPr>
+      <w:r>
+        <w:rPr>
+          <w:rFonts w:cstheme="minorHAnsi"/>
+          <w:sz w:val="24"/>
+          <w:szCs w:val="24"/>
+        </w:rPr>
+        <w:t>Merge (</w:t>
+      </w:r>
+      <w:proofErr w:type="spellStart"/>
+      <w:r>
+        <w:rPr>
+          <w:rFonts w:cstheme="minorHAnsi"/>
+          <w:sz w:val="24"/>
+          <w:szCs w:val="24"/>
+        </w:rPr>
+        <w:t>m:Lecturer</w:t>
+      </w:r>
+      <w:proofErr w:type="spellEnd"/>
+      <w:r>
+        <w:rPr>
+          <w:rFonts w:cstheme="minorHAnsi"/>
+          <w:sz w:val="24"/>
+          <w:szCs w:val="24"/>
+        </w:rPr>
+        <w:t>{Module:row2.Lecturer})</w:t>
+      </w:r>
+    </w:p>
+    <w:p>
+      <w:pPr>
+        <w:pBdr>
+          <w:top w:val="single" w:sz="4" w:space="1" w:color="auto"/>
+          <w:left w:val="single" w:sz="4" w:space="4" w:color="auto"/>
+          <w:bottom w:val="single" w:sz="4" w:space="1" w:color="auto"/>
+          <w:right w:val="single" w:sz="4" w:space="4" w:color="auto"/>
+          <w:between w:val="single" w:sz="4" w:space="1" w:color="auto"/>
+          <w:bar w:val="single" w:sz="4" w:color="auto"/>
+        </w:pBdr>
+        <w:spacing w:line="240" w:lineRule="auto"/>
+        <w:rPr>
+          <w:rFonts w:cstheme="minorHAnsi"/>
+          <w:sz w:val="24"/>
+          <w:szCs w:val="24"/>
+        </w:rPr>
+      </w:pPr>
+      <w:r>
+        <w:rPr>
+          <w:rFonts w:cstheme="minorHAnsi"/>
+          <w:sz w:val="24"/>
+          <w:szCs w:val="24"/>
+        </w:rPr>
+        <w:t xml:space="preserve">ON CREATE set </w:t>
+      </w:r>
+      <w:proofErr w:type="spellStart"/>
+      <w:r>
+        <w:rPr>
+          <w:rFonts w:cstheme="minorHAnsi"/>
+          <w:sz w:val="24"/>
+          <w:szCs w:val="24"/>
+        </w:rPr>
+        <w:t>m.ClassId</w:t>
+      </w:r>
+      <w:proofErr w:type="spellEnd"/>
+      <w:r>
+        <w:rPr>
+          <w:rFonts w:cstheme="minorHAnsi"/>
+          <w:sz w:val="24"/>
+          <w:szCs w:val="24"/>
+        </w:rPr>
+        <w:t xml:space="preserve"> = row2.ClassId</w:t>
+      </w:r>
+    </w:p>
+    <w:p>
+      <w:pPr>
+        <w:pBdr>
+          <w:top w:val="single" w:sz="4" w:space="1" w:color="auto"/>
+          <w:left w:val="single" w:sz="4" w:space="4" w:color="auto"/>
+          <w:bottom w:val="single" w:sz="4" w:space="1" w:color="auto"/>
+          <w:right w:val="single" w:sz="4" w:space="4" w:color="auto"/>
+          <w:between w:val="single" w:sz="4" w:space="1" w:color="auto"/>
+          <w:bar w:val="single" w:sz="4" w:color="auto"/>
+        </w:pBdr>
+        <w:spacing w:line="240" w:lineRule="auto"/>
+        <w:rPr>
+          <w:rFonts w:cstheme="minorHAnsi"/>
+          <w:sz w:val="24"/>
+          <w:szCs w:val="24"/>
+        </w:rPr>
+      </w:pPr>
+      <w:r>
+        <w:rPr>
+          <w:rFonts w:cstheme="minorHAnsi"/>
+          <w:sz w:val="24"/>
+          <w:szCs w:val="24"/>
+        </w:rPr>
+        <w:t>Merge (p)-[:TAUGHT_BY]-&gt;(m)</w:t>
+      </w:r>
+    </w:p>
+    <w:p>
+      <w:pPr>
+        <w:spacing w:line="240" w:lineRule="auto"/>
+        <w:rPr>
+          <w:rFonts w:cs="Courier New"/>
+          <w:sz w:val="24"/>
+          <w:szCs w:val="24"/>
+        </w:rPr>
+      </w:pPr>
+      <w:r>
+        <w:rPr>
+          <w:rFonts w:cs="Courier New"/>
+          <w:sz w:val="24"/>
+          <w:szCs w:val="24"/>
+        </w:rPr>
+        <w:lastRenderedPageBreak/>
+        <w:t>From what I rea</w:t>
+      </w:r>
+      <w:r>
+        <w:rPr>
+          <w:rFonts w:cs="Courier New"/>
+          <w:sz w:val="24"/>
+          <w:szCs w:val="24"/>
+        </w:rPr>
+        <w:t>d in the Neo4j documentation this</w:t>
+      </w:r>
+      <w:r>
+        <w:rPr>
+          <w:rFonts w:cs="Courier New"/>
+          <w:sz w:val="24"/>
+          <w:szCs w:val="24"/>
+        </w:rPr>
+        <w:t xml:space="preserve"> should work, but the </w:t>
+      </w:r>
+      <w:r>
+        <w:rPr>
+          <w:rFonts w:cs="Courier New"/>
+          <w:sz w:val="24"/>
+          <w:szCs w:val="24"/>
+        </w:rPr>
+        <w:t>command</w:t>
+      </w:r>
+      <w:r>
+        <w:rPr>
+          <w:rFonts w:cs="Courier New"/>
+          <w:sz w:val="24"/>
+          <w:szCs w:val="24"/>
+        </w:rPr>
+        <w:t xml:space="preserve"> I </w:t>
+      </w:r>
+      <w:r>
+        <w:rPr>
+          <w:rFonts w:cs="Courier New"/>
+          <w:sz w:val="24"/>
+          <w:szCs w:val="24"/>
+        </w:rPr>
+        <w:t>made</w:t>
+      </w:r>
+      <w:r>
+        <w:rPr>
+          <w:rFonts w:cs="Courier New"/>
+          <w:sz w:val="24"/>
+          <w:szCs w:val="24"/>
+        </w:rPr>
+        <w:t xml:space="preserve"> caused the following:</w:t>
+      </w:r>
+    </w:p>
+    <w:p>
+      <w:pPr>
+        <w:spacing w:line="240" w:lineRule="auto"/>
+        <w:rPr>
+          <w:rFonts w:cs="Courier New"/>
+          <w:sz w:val="24"/>
+          <w:szCs w:val="24"/>
+        </w:rPr>
+      </w:pPr>
+      <w:r>
+        <w:rPr>
+          <w:rFonts w:cs="Courier New"/>
+          <w:noProof/>
+          <w:sz w:val="24"/>
+          <w:szCs w:val="24"/>
+          <w:lang w:eastAsia="en-GB"/>
+        </w:rPr>
+        <w:drawing>
+          <wp:inline distT="0" distB="0" distL="0" distR="0">
+            <wp:extent cx="5731510" cy="1362075"/>
+            <wp:effectExtent l="0" t="0" r="2540" b="9525"/>
+            <wp:docPr id="9" name="Picture 9"/>
+            <wp:cNvGraphicFramePr>
+              <a:graphicFrameLocks xmlns:a="http://schemas.openxmlformats.org/drawingml/2006/main" noChangeAspect="1"/>
+            </wp:cNvGraphicFramePr>
+            <a:graphic xmlns:a="http://schemas.openxmlformats.org/drawingml/2006/main">
+              <a:graphicData uri="http://schemas.openxmlformats.org/drawingml/2006/picture">
+                <pic:pic xmlns:pic="http://schemas.openxmlformats.org/drawingml/2006/picture">
+                  <pic:nvPicPr>
+                    <pic:cNvPr id="9" name=""/>
+                    <pic:cNvPicPr/>
+                  </pic:nvPicPr>
+                  <pic:blipFill>
+                    <a:blip r:embed="rId18">
+                      <a:extLst>
+                        <a:ext uri="{28A0092B-C50C-407E-A947-70E740481C1C}">
+                          <a14:useLocalDpi xmlns:a14="http://schemas.microsoft.com/office/drawing/2010/main" val="0"/>
+                        </a:ext>
+                      </a:extLst>
+                    </a:blip>
+                    <a:stretch>
+                      <a:fillRect/>
+                    </a:stretch>
+                  </pic:blipFill>
+                  <pic:spPr>
+                    <a:xfrm>
+                      <a:off x="0" y="0"/>
+                      <a:ext cx="5731510" cy="1362075"/>
+                    </a:xfrm>
+                    <a:prstGeom prst="rect">
+                      <a:avLst/>
+                    </a:prstGeom>
+                  </pic:spPr>
+                </pic:pic>
+              </a:graphicData>
+            </a:graphic>
+          </wp:inline>
+        </w:drawing>
+      </w:r>
+    </w:p>
+    <w:p>
+      <w:pPr>
+        <w:spacing w:line="240" w:lineRule="auto"/>
+        <w:jc w:val="center"/>
+        <w:rPr>
+          <w:noProof/>
+          <w:sz w:val="24"/>
+          <w:szCs w:val="24"/>
+          <w:lang w:eastAsia="en-GB"/>
+        </w:rPr>
+      </w:pPr>
+      <w:r>
+        <w:rPr>
+          <w:noProof/>
+          <w:sz w:val="24"/>
+          <w:szCs w:val="24"/>
+          <w:lang w:eastAsia="en-GB"/>
+        </w:rPr>
+        <w:t>I will try use the er</w:t>
+      </w:r>
+      <w:r>
+        <w:rPr>
+          <w:noProof/>
+          <w:sz w:val="24"/>
+          <w:szCs w:val="24"/>
+          <w:lang w:eastAsia="en-GB"/>
+        </w:rPr>
+        <w:t>ror to find a solution to this as</w:t>
+      </w:r>
+      <w:bookmarkStart w:id="0" w:name="_GoBack"/>
+      <w:bookmarkEnd w:id="0"/>
+      <w:r>
+        <w:rPr>
+          <w:noProof/>
+          <w:sz w:val="24"/>
+          <w:szCs w:val="24"/>
+          <w:lang w:eastAsia="en-GB"/>
+        </w:rPr>
+        <w:t xml:space="preserve"> there is little information on google about this problem.</w:t>
+      </w:r>
+    </w:p>
+    <w:p>
+      <w:pPr>
+        <w:spacing w:line="240" w:lineRule="auto"/>
+        <w:jc w:val="center"/>
+        <w:rPr>
           <w:noProof/>
           <w:sz w:val="28"/>
           <w:u w:val="single"/>
@@ -8288,7 +8779,7 @@
           <w:sz w:val="24"/>
           <w:lang w:eastAsia="en-GB"/>
         </w:rPr>
-        <w:t>my attempt does exactly that. I made design choices like leaving out the lecturer names for a reason as I feel this is irrilivent information for a Timetable that</w:t>
+        <w:t>my attempt does exactly that</w:t>
       </w:r>
       <w:r>
         <w:rPr>
@@ -8296,7 +8787,7 @@
           <w:sz w:val="24"/>
           <w:lang w:eastAsia="en-GB"/>
         </w:rPr>
-        <w:t xml:space="preserve"> can be found on other places on</w:t>
+        <w:t xml:space="preserve">. </w:t>
       </w:r>
       <w:r>
         <w:rPr>
@@ -8304,7 +8795,7 @@
           <w:sz w:val="24"/>
           <w:lang w:eastAsia="en-GB"/>
         </w:rPr>
-        <w:t xml:space="preserve"> the site.</w:t>
+        <w:t>My database makes it easy for anyone or any system to retirve things like Day,Time,Module,Room and Course Code</w:t>
       </w:r>
       <w:r>
         <w:rPr>
@@ -8312,19 +8803,59 @@
           <w:sz w:val="24"/>
           <w:lang w:eastAsia="en-GB"/>
         </w:rPr>
-        <w:t xml:space="preserve"> My database makes it easy for anyone or any system to retirve things like Day,Time,Module,Room and Course Code which are all common things people would access a timetable for. The full database can be found on the following GitHub repository:</w:t>
-      </w:r>
-    </w:p>
-    <w:p>
-      <w:pPr>
-        <w:spacing w:line="240" w:lineRule="auto"/>
-        <w:rPr>
-          <w:rFonts w:ascii="Courier New" w:hAnsi="Courier New" w:cs="Courier New"/>
-          <w:sz w:val="24"/>
-          <w:szCs w:val="24"/>
-        </w:rPr>
-      </w:pPr>
-      <w:hyperlink r:id="rId18" w:history="1">
+        <w:t xml:space="preserve"> etc.</w:t>
+      </w:r>
+      <w:r>
+        <w:rPr>
+          <w:noProof/>
+          <w:sz w:val="24"/>
+          <w:lang w:eastAsia="en-GB"/>
+        </w:rPr>
+        <w:t xml:space="preserve"> which are all common things people would access a timetable for</w:t>
+      </w:r>
+      <w:r>
+        <w:rPr>
+          <w:noProof/>
+          <w:sz w:val="24"/>
+          <w:lang w:eastAsia="en-GB"/>
+        </w:rPr>
+        <w:t xml:space="preserve"> and contain accurate data</w:t>
+      </w:r>
+      <w:r>
+        <w:rPr>
+          <w:noProof/>
+          <w:sz w:val="24"/>
+          <w:lang w:eastAsia="en-GB"/>
+        </w:rPr>
+        <w:t xml:space="preserve">. </w:t>
+      </w:r>
+      <w:r>
+        <w:rPr>
+          <w:noProof/>
+          <w:sz w:val="24"/>
+          <w:lang w:eastAsia="en-GB"/>
+        </w:rPr>
+        <w:t xml:space="preserve">If there was one thing I would change about my database when designing it I would try  eliminate the duplicates or decrease The amount of data so my fix to this problem would work. Unfortunatly I couldn’t find I way to do this with out completely redesigning from the ground up which would not be possible to do before the project deadline. </w:t>
+      </w:r>
+      <w:r>
+        <w:rPr>
+          <w:noProof/>
+          <w:sz w:val="24"/>
+          <w:lang w:eastAsia="en-GB"/>
+        </w:rPr>
+        <w:t>The full database can be found on the following GitHub repository:</w:t>
+      </w:r>
+    </w:p>
+    <w:p>
+      <w:pPr>
+        <w:spacing w:line="240" w:lineRule="auto"/>
+        <w:rPr>
+          <w:rFonts w:ascii="Courier New" w:hAnsi="Courier New" w:cs="Courier New"/>
+          <w:sz w:val="24"/>
+          <w:szCs w:val="24"/>
+        </w:rPr>
+      </w:pPr>
+      <w:hyperlink r:id="rId19" w:history="1">
         <w:r>
           <w:rPr>
             <w:rStyle w:val="Hyperlink"/>
@@ -9179,7 +9710,7 @@
 </file>
 
 <file path=customXml/itemProps1.xml><?xml version="1.0" encoding="utf-8"?>
-<ds:datastoreItem xmlns:ds="http://schemas.openxmlformats.org/officeDocument/2006/customXml" ds:itemID="{1059C2D4-6C62-468E-B9FF-258CEA66E42E}">
+<ds:datastoreItem xmlns:ds="http://schemas.openxmlformats.org/officeDocument/2006/customXml" ds:itemID="{A9352E3B-BD78-4F0A-92EF-820B4149C1E4}">
   <ds:schemaRefs>
     <ds:schemaRef ds:uri="http://schemas.openxmlformats.org/officeDocument/2006/bibliography"/>
   </ds:schemaRefs>

</xml_diff>

<commit_message>
Typos fixed in README and final database added
</commit_message>
<xml_diff>
--- a/Graph Theory Project/Documentation.docx
+++ b/Graph Theory Project/Documentation.docx
@@ -9322,7 +9322,16 @@
           <w:szCs w:val="24"/>
           <w:lang w:eastAsia="en-GB"/>
         </w:rPr>
-        <w:t>, this node had out head of departments contacts as labels</w:t>
+        <w:t>, this node had our</w:t>
+      </w:r>
+      <w:r>
+        <w:rPr>
+          <w:noProof/>
+          <w:sz w:val="24"/>
+          <w:szCs w:val="24"/>
+          <w:lang w:eastAsia="en-GB"/>
+        </w:rPr>
+        <w:t xml:space="preserve"> head of departments contacts as labels</w:t>
       </w:r>
       <w:r>
         <w:rPr>
@@ -9677,8 +9686,6 @@
           <w:lang w:eastAsia="en-GB"/>
         </w:rPr>
       </w:pPr>
-      <w:bookmarkStart w:id="0" w:name="_GoBack"/>
-      <w:bookmarkEnd w:id="0"/>
       <w:r>
         <w:rPr>
           <w:noProof/>
@@ -10013,6 +10020,8 @@
           <w:t>https://www.youtube.com/watch?v=XQgXKtPSzUI</w:t>
         </w:r>
       </w:hyperlink>
+      <w:bookmarkStart w:id="0" w:name="_GoBack"/>
+      <w:bookmarkEnd w:id="0"/>
     </w:p>
     <w:sectPr>
       <w:pgSz w:w="11906" w:h="16838"/>
@@ -10847,7 +10856,7 @@
 </file>
 
 <file path=customXml/itemProps1.xml><?xml version="1.0" encoding="utf-8"?>
-<ds:datastoreItem xmlns:ds="http://schemas.openxmlformats.org/officeDocument/2006/customXml" ds:itemID="{27EC1EF2-A9C3-4929-96CE-091E426F363E}">
+<ds:datastoreItem xmlns:ds="http://schemas.openxmlformats.org/officeDocument/2006/customXml" ds:itemID="{D0B47AE5-BDE6-492F-B53B-8FEEDD2320D1}">
   <ds:schemaRefs>
     <ds:schemaRef ds:uri="http://schemas.openxmlformats.org/officeDocument/2006/bibliography"/>
   </ds:schemaRefs>

</xml_diff>